<commit_message>
implementation: 1st paragraph and styling
</commit_message>
<xml_diff>
--- a/Omnifood Contents/omnifood-content.docx
+++ b/Omnifood Contents/omnifood-content.docx
@@ -1,6 +1,6 @@
 
 <file path=word/document.xml><?xml version="1.0" encoding="utf-8"?>
-<w:document xmlns:wpc="http://schemas.microsoft.com/office/word/2010/wordprocessingCanvas" xmlns:mo="http://schemas.microsoft.com/office/mac/office/2008/main" xmlns:mc="http://schemas.openxmlformats.org/markup-compatibility/2006" xmlns:mv="urn:schemas-microsoft-com:mac:vml" xmlns:o="urn:schemas-microsoft-com:office:office" xmlns:r="http://schemas.openxmlformats.org/officeDocument/2006/relationships" xmlns:m="http://schemas.openxmlformats.org/officeDocument/2006/math" xmlns:v="urn:schemas-microsoft-com:vml" xmlns:wp14="http://schemas.microsoft.com/office/word/2010/wordprocessingDrawing" xmlns:wp="http://schemas.openxmlformats.org/drawingml/2006/wordprocessingDrawing" xmlns:w10="urn:schemas-microsoft-com:office:word" xmlns:w="http://schemas.openxmlformats.org/wordprocessingml/2006/main" xmlns:w14="http://schemas.microsoft.com/office/word/2010/wordml" xmlns:w15="http://schemas.microsoft.com/office/word/2012/wordml" xmlns:wpg="http://schemas.microsoft.com/office/word/2010/wordprocessingGroup" xmlns:wpi="http://schemas.microsoft.com/office/word/2010/wordprocessingInk" xmlns:wne="http://schemas.microsoft.com/office/word/2006/wordml" xmlns:wps="http://schemas.microsoft.com/office/word/2010/wordprocessingShape" mc:Ignorable="w14 w15 wp14">
+<w:document xmlns:wpc="http://schemas.microsoft.com/office/word/2010/wordprocessingCanvas" xmlns:cx="http://schemas.microsoft.com/office/drawing/2014/chartex" xmlns:cx1="http://schemas.microsoft.com/office/drawing/2015/9/8/chartex" xmlns:cx2="http://schemas.microsoft.com/office/drawing/2015/10/21/chartex" xmlns:cx3="http://schemas.microsoft.com/office/drawing/2016/5/9/chartex" xmlns:cx4="http://schemas.microsoft.com/office/drawing/2016/5/10/chartex" xmlns:cx5="http://schemas.microsoft.com/office/drawing/2016/5/11/chartex" xmlns:cx6="http://schemas.microsoft.com/office/drawing/2016/5/12/chartex" xmlns:cx7="http://schemas.microsoft.com/office/drawing/2016/5/13/chartex" xmlns:cx8="http://schemas.microsoft.com/office/drawing/2016/5/14/chartex" xmlns:mc="http://schemas.openxmlformats.org/markup-compatibility/2006" xmlns:aink="http://schemas.microsoft.com/office/drawing/2016/ink" xmlns:am3d="http://schemas.microsoft.com/office/drawing/2017/model3d" xmlns:o="urn:schemas-microsoft-com:office:office" xmlns:r="http://schemas.openxmlformats.org/officeDocument/2006/relationships" xmlns:m="http://schemas.openxmlformats.org/officeDocument/2006/math" xmlns:v="urn:schemas-microsoft-com:vml" xmlns:wp14="http://schemas.microsoft.com/office/word/2010/wordprocessingDrawing" xmlns:wp="http://schemas.openxmlformats.org/drawingml/2006/wordprocessingDrawing" xmlns:w10="urn:schemas-microsoft-com:office:word" xmlns:w="http://schemas.openxmlformats.org/wordprocessingml/2006/main" xmlns:w14="http://schemas.microsoft.com/office/word/2010/wordml" xmlns:w15="http://schemas.microsoft.com/office/word/2012/wordml" xmlns:w16cex="http://schemas.microsoft.com/office/word/2018/wordml/cex" xmlns:w16cid="http://schemas.microsoft.com/office/word/2016/wordml/cid" xmlns:w16="http://schemas.microsoft.com/office/word/2018/wordml" xmlns:w16se="http://schemas.microsoft.com/office/word/2015/wordml/symex" xmlns:wpg="http://schemas.microsoft.com/office/word/2010/wordprocessingGroup" xmlns:wpi="http://schemas.microsoft.com/office/word/2010/wordprocessingInk" xmlns:wne="http://schemas.microsoft.com/office/word/2006/wordml" xmlns:wps="http://schemas.microsoft.com/office/word/2010/wordprocessingShape" mc:Ignorable="w14 w15 w16se w16cid w16 w16cex wp14">
   <w:body>
     <w:p>
       <w:pPr>
@@ -206,11 +206,19 @@
         </w:rPr>
         <w:t> </w:t>
       </w:r>
-      <w:r>
-        <w:rPr>
-          <w:rFonts w:ascii="Arial" w:hAnsi="Arial" w:cs="Arial"/>
-        </w:rPr>
-        <w:t>I’m hungry (go down to sign up section)</w:t>
+      <w:proofErr w:type="gramStart"/>
+      <w:r>
+        <w:rPr>
+          <w:rFonts w:ascii="Arial" w:hAnsi="Arial" w:cs="Arial"/>
+        </w:rPr>
+        <w:t>I’m</w:t>
+      </w:r>
+      <w:proofErr w:type="gramEnd"/>
+      <w:r>
+        <w:rPr>
+          <w:rFonts w:ascii="Arial" w:hAnsi="Arial" w:cs="Arial"/>
+        </w:rPr>
+        <w:t xml:space="preserve"> hungry (go down to sign up section)</w:t>
       </w:r>
     </w:p>
     <w:p>
@@ -328,7 +336,14 @@
         <w:rPr>
           <w:rFonts w:ascii="Arial" w:hAnsi="Arial" w:cs="Arial"/>
         </w:rPr>
-        <w:t>Hello, we</w:t>
+        <w:t xml:space="preserve">Hello, </w:t>
+      </w:r>
+      <w:proofErr w:type="gramStart"/>
+      <w:r>
+        <w:rPr>
+          <w:rFonts w:ascii="Arial" w:hAnsi="Arial" w:cs="Arial"/>
+        </w:rPr>
+        <w:t>we</w:t>
       </w:r>
       <w:r>
         <w:rPr>
@@ -336,13 +351,60 @@
         </w:rPr>
         <w:t>’</w:t>
       </w:r>
-      <w:bookmarkStart w:id="0" w:name="_GoBack"/>
-      <w:bookmarkEnd w:id="0"/>
-      <w:r>
-        <w:rPr>
-          <w:rFonts w:ascii="Arial" w:hAnsi="Arial" w:cs="Arial"/>
-        </w:rPr>
-        <w:t>re Omnifood, your new premium food delivery service. We know you’re always busy. No time for cooking. So let us take care of that, we’re really good at it, we promise!</w:t>
+      <w:r>
+        <w:rPr>
+          <w:rFonts w:ascii="Arial" w:hAnsi="Arial" w:cs="Arial"/>
+        </w:rPr>
+        <w:t>re</w:t>
+      </w:r>
+      <w:proofErr w:type="gramEnd"/>
+      <w:r>
+        <w:rPr>
+          <w:rFonts w:ascii="Arial" w:hAnsi="Arial" w:cs="Arial"/>
+        </w:rPr>
+        <w:t xml:space="preserve"> </w:t>
+      </w:r>
+      <w:proofErr w:type="spellStart"/>
+      <w:r>
+        <w:rPr>
+          <w:rFonts w:ascii="Arial" w:hAnsi="Arial" w:cs="Arial"/>
+        </w:rPr>
+        <w:t>Omnifood</w:t>
+      </w:r>
+      <w:proofErr w:type="spellEnd"/>
+      <w:r>
+        <w:rPr>
+          <w:rFonts w:ascii="Arial" w:hAnsi="Arial" w:cs="Arial"/>
+        </w:rPr>
+        <w:t xml:space="preserve">, your new premium food delivery service. We know </w:t>
+      </w:r>
+      <w:proofErr w:type="gramStart"/>
+      <w:r>
+        <w:rPr>
+          <w:rFonts w:ascii="Arial" w:hAnsi="Arial" w:cs="Arial"/>
+        </w:rPr>
+        <w:t>you’re</w:t>
+      </w:r>
+      <w:proofErr w:type="gramEnd"/>
+      <w:r>
+        <w:rPr>
+          <w:rFonts w:ascii="Arial" w:hAnsi="Arial" w:cs="Arial"/>
+        </w:rPr>
+        <w:t xml:space="preserve"> always busy. No time for cooking. </w:t>
+      </w:r>
+      <w:proofErr w:type="gramStart"/>
+      <w:r>
+        <w:rPr>
+          <w:rFonts w:ascii="Arial" w:hAnsi="Arial" w:cs="Arial"/>
+        </w:rPr>
+        <w:t>So</w:t>
+      </w:r>
+      <w:proofErr w:type="gramEnd"/>
+      <w:r>
+        <w:rPr>
+          <w:rFonts w:ascii="Arial" w:hAnsi="Arial" w:cs="Arial"/>
+        </w:rPr>
+        <w:t xml:space="preserve"> let us take care of that, we’re really good at it, we promise!</w:t>
       </w:r>
     </w:p>
     <w:p>
@@ -390,7 +452,21 @@
         <w:rPr>
           <w:rFonts w:ascii="Arial" w:hAnsi="Arial" w:cs="Arial"/>
         </w:rPr>
-        <w:t>Never cook again! We really mean that. Our subscription plans include up to 365 days/year coverage. You can also choose to order more flexibly if that's your style.</w:t>
+        <w:t xml:space="preserve">Never cook again! We really mean that. Our subscription plans include up to 365 days/year coverage. You can also choose to order more flexibly if </w:t>
+      </w:r>
+      <w:proofErr w:type="gramStart"/>
+      <w:r>
+        <w:rPr>
+          <w:rFonts w:ascii="Arial" w:hAnsi="Arial" w:cs="Arial"/>
+        </w:rPr>
+        <w:t>that's</w:t>
+      </w:r>
+      <w:proofErr w:type="gramEnd"/>
+      <w:r>
+        <w:rPr>
+          <w:rFonts w:ascii="Arial" w:hAnsi="Arial" w:cs="Arial"/>
+        </w:rPr>
+        <w:t xml:space="preserve"> your style.</w:t>
       </w:r>
     </w:p>
     <w:p>
@@ -434,11 +510,33 @@
           <w:rFonts w:ascii="Arial" w:hAnsi="Arial" w:cs="Arial"/>
         </w:rPr>
       </w:pPr>
-      <w:r>
-        <w:rPr>
-          <w:rFonts w:ascii="Arial" w:hAnsi="Arial" w:cs="Arial"/>
-        </w:rPr>
-        <w:t>You're only twenty minutes away from your delicious and super healthy meals delivered right to your home. We work with the best chefs in each town to ensure that you're 100% happy.</w:t>
+      <w:proofErr w:type="gramStart"/>
+      <w:r>
+        <w:rPr>
+          <w:rFonts w:ascii="Arial" w:hAnsi="Arial" w:cs="Arial"/>
+        </w:rPr>
+        <w:t>You're</w:t>
+      </w:r>
+      <w:proofErr w:type="gramEnd"/>
+      <w:r>
+        <w:rPr>
+          <w:rFonts w:ascii="Arial" w:hAnsi="Arial" w:cs="Arial"/>
+        </w:rPr>
+        <w:t xml:space="preserve"> only twenty minutes away from your delicious and super healthy meals delivered right to your home. We work with the best chefs in each town to ensure that </w:t>
+      </w:r>
+      <w:proofErr w:type="gramStart"/>
+      <w:r>
+        <w:rPr>
+          <w:rFonts w:ascii="Arial" w:hAnsi="Arial" w:cs="Arial"/>
+        </w:rPr>
+        <w:t>you're</w:t>
+      </w:r>
+      <w:proofErr w:type="gramEnd"/>
+      <w:r>
+        <w:rPr>
+          <w:rFonts w:ascii="Arial" w:hAnsi="Arial" w:cs="Arial"/>
+        </w:rPr>
+        <w:t xml:space="preserve"> 100% happy.</w:t>
       </w:r>
     </w:p>
     <w:p>
@@ -485,7 +583,21 @@
         <w:rPr>
           <w:rFonts w:ascii="Arial" w:hAnsi="Arial" w:cs="Arial"/>
         </w:rPr>
-        <w:t>All our vegetables are fresh, organic and local. Animals are raised without added hormones or antibiotics. Good for your health, the environment, and it also tastes better!</w:t>
+        <w:t xml:space="preserve">All our vegetables are fresh, </w:t>
+      </w:r>
+      <w:proofErr w:type="gramStart"/>
+      <w:r>
+        <w:rPr>
+          <w:rFonts w:ascii="Arial" w:hAnsi="Arial" w:cs="Arial"/>
+        </w:rPr>
+        <w:t>organic</w:t>
+      </w:r>
+      <w:proofErr w:type="gramEnd"/>
+      <w:r>
+        <w:rPr>
+          <w:rFonts w:ascii="Arial" w:hAnsi="Arial" w:cs="Arial"/>
+        </w:rPr>
+        <w:t xml:space="preserve"> and local. Animals are raised without added hormones or antibiotics. Good for your health, the environment, and it also tastes better!</w:t>
       </w:r>
     </w:p>
     <w:p>
@@ -533,7 +645,35 @@
         <w:rPr>
           <w:rFonts w:ascii="Arial" w:hAnsi="Arial" w:cs="Arial"/>
         </w:rPr>
-        <w:t>We don't limit your creativity, which means you can order whatever you feel like. You can also choose from our menu containing over 100 delicious meals. It's up to you!</w:t>
+        <w:t xml:space="preserve">We </w:t>
+      </w:r>
+      <w:proofErr w:type="gramStart"/>
+      <w:r>
+        <w:rPr>
+          <w:rFonts w:ascii="Arial" w:hAnsi="Arial" w:cs="Arial"/>
+        </w:rPr>
+        <w:t>don't</w:t>
+      </w:r>
+      <w:proofErr w:type="gramEnd"/>
+      <w:r>
+        <w:rPr>
+          <w:rFonts w:ascii="Arial" w:hAnsi="Arial" w:cs="Arial"/>
+        </w:rPr>
+        <w:t xml:space="preserve"> limit your creativity, which means you can order whatever you feel like. You can also choose from our menu containing over 100 delicious meals. </w:t>
+      </w:r>
+      <w:proofErr w:type="gramStart"/>
+      <w:r>
+        <w:rPr>
+          <w:rFonts w:ascii="Arial" w:hAnsi="Arial" w:cs="Arial"/>
+        </w:rPr>
+        <w:t>It's</w:t>
+      </w:r>
+      <w:proofErr w:type="gramEnd"/>
+      <w:r>
+        <w:rPr>
+          <w:rFonts w:ascii="Arial" w:hAnsi="Arial" w:cs="Arial"/>
+        </w:rPr>
+        <w:t xml:space="preserve"> up to you!</w:t>
       </w:r>
     </w:p>
     <w:p>
@@ -670,7 +810,21 @@
           <w:rFonts w:ascii="Arial" w:hAnsi="Arial" w:cs="Arial"/>
         </w:rPr>
         <w:lastRenderedPageBreak/>
-        <w:t>Simple italian pizza with cherry tomatoes</w:t>
+        <w:t xml:space="preserve">Simple </w:t>
+      </w:r>
+      <w:proofErr w:type="spellStart"/>
+      <w:r>
+        <w:rPr>
+          <w:rFonts w:ascii="Arial" w:hAnsi="Arial" w:cs="Arial"/>
+        </w:rPr>
+        <w:t>italian</w:t>
+      </w:r>
+      <w:proofErr w:type="spellEnd"/>
+      <w:r>
+        <w:rPr>
+          <w:rFonts w:ascii="Arial" w:hAnsi="Arial" w:cs="Arial"/>
+        </w:rPr>
+        <w:t xml:space="preserve"> pizza with cherry tomatoes</w:t>
       </w:r>
       <w:r>
         <w:rPr>
@@ -1552,37 +1706,105 @@
           <w:b/>
           <w:bCs/>
         </w:rPr>
-        <w:t>Our customers can't live without us</w:t>
-      </w:r>
-    </w:p>
-    <w:p>
-      <w:pPr>
-        <w:widowControl w:val="0"/>
-        <w:autoSpaceDE w:val="0"/>
-        <w:autoSpaceDN w:val="0"/>
-        <w:adjustRightInd w:val="0"/>
-        <w:rPr>
-          <w:rFonts w:ascii="Arial" w:hAnsi="Arial" w:cs="Arial"/>
-          <w:b/>
-          <w:bCs/>
-        </w:rPr>
-      </w:pPr>
-    </w:p>
-    <w:p>
-      <w:pPr>
-        <w:widowControl w:val="0"/>
-        <w:autoSpaceDE w:val="0"/>
-        <w:autoSpaceDN w:val="0"/>
-        <w:adjustRightInd w:val="0"/>
-        <w:rPr>
-          <w:rFonts w:ascii="Arial" w:hAnsi="Arial" w:cs="Arial"/>
-        </w:rPr>
-      </w:pPr>
-      <w:r>
-        <w:rPr>
-          <w:rFonts w:ascii="Arial" w:hAnsi="Arial" w:cs="Arial"/>
-        </w:rPr>
-        <w:t>Omnifood is just awesome! I just launched a startup which leaves me with no time for cooking, so Omnifood is a life-saver. Now that I got used to it, I couldn't live without my daily meals!</w:t>
+        <w:t xml:space="preserve">Our customers </w:t>
+      </w:r>
+      <w:proofErr w:type="gramStart"/>
+      <w:r>
+        <w:rPr>
+          <w:rFonts w:ascii="Arial" w:hAnsi="Arial" w:cs="Arial"/>
+          <w:b/>
+          <w:bCs/>
+        </w:rPr>
+        <w:t>can't</w:t>
+      </w:r>
+      <w:proofErr w:type="gramEnd"/>
+      <w:r>
+        <w:rPr>
+          <w:rFonts w:ascii="Arial" w:hAnsi="Arial" w:cs="Arial"/>
+          <w:b/>
+          <w:bCs/>
+        </w:rPr>
+        <w:t xml:space="preserve"> live without us</w:t>
+      </w:r>
+    </w:p>
+    <w:p>
+      <w:pPr>
+        <w:widowControl w:val="0"/>
+        <w:autoSpaceDE w:val="0"/>
+        <w:autoSpaceDN w:val="0"/>
+        <w:adjustRightInd w:val="0"/>
+        <w:rPr>
+          <w:rFonts w:ascii="Arial" w:hAnsi="Arial" w:cs="Arial"/>
+          <w:b/>
+          <w:bCs/>
+        </w:rPr>
+      </w:pPr>
+    </w:p>
+    <w:p>
+      <w:pPr>
+        <w:widowControl w:val="0"/>
+        <w:autoSpaceDE w:val="0"/>
+        <w:autoSpaceDN w:val="0"/>
+        <w:adjustRightInd w:val="0"/>
+        <w:rPr>
+          <w:rFonts w:ascii="Arial" w:hAnsi="Arial" w:cs="Arial"/>
+        </w:rPr>
+      </w:pPr>
+      <w:proofErr w:type="spellStart"/>
+      <w:r>
+        <w:rPr>
+          <w:rFonts w:ascii="Arial" w:hAnsi="Arial" w:cs="Arial"/>
+        </w:rPr>
+        <w:t>Omnifood</w:t>
+      </w:r>
+      <w:proofErr w:type="spellEnd"/>
+      <w:r>
+        <w:rPr>
+          <w:rFonts w:ascii="Arial" w:hAnsi="Arial" w:cs="Arial"/>
+        </w:rPr>
+        <w:t xml:space="preserve"> is just awesome! I just launched a startup which leaves me with no time for cooking, so </w:t>
+      </w:r>
+      <w:proofErr w:type="spellStart"/>
+      <w:r>
+        <w:rPr>
+          <w:rFonts w:ascii="Arial" w:hAnsi="Arial" w:cs="Arial"/>
+        </w:rPr>
+        <w:t>Omnifood</w:t>
+      </w:r>
+      <w:proofErr w:type="spellEnd"/>
+      <w:r>
+        <w:rPr>
+          <w:rFonts w:ascii="Arial" w:hAnsi="Arial" w:cs="Arial"/>
+        </w:rPr>
+        <w:t xml:space="preserve"> is a </w:t>
+      </w:r>
+      <w:proofErr w:type="gramStart"/>
+      <w:r>
+        <w:rPr>
+          <w:rFonts w:ascii="Arial" w:hAnsi="Arial" w:cs="Arial"/>
+        </w:rPr>
+        <w:t>life-saver</w:t>
+      </w:r>
+      <w:proofErr w:type="gramEnd"/>
+      <w:r>
+        <w:rPr>
+          <w:rFonts w:ascii="Arial" w:hAnsi="Arial" w:cs="Arial"/>
+        </w:rPr>
+        <w:t xml:space="preserve">. Now that I got used to it, I </w:t>
+      </w:r>
+      <w:proofErr w:type="gramStart"/>
+      <w:r>
+        <w:rPr>
+          <w:rFonts w:ascii="Arial" w:hAnsi="Arial" w:cs="Arial"/>
+        </w:rPr>
+        <w:t>couldn't</w:t>
+      </w:r>
+      <w:proofErr w:type="gramEnd"/>
+      <w:r>
+        <w:rPr>
+          <w:rFonts w:ascii="Arial" w:hAnsi="Arial" w:cs="Arial"/>
+        </w:rPr>
+        <w:t xml:space="preserve"> live without my daily meals!</w:t>
       </w:r>
     </w:p>
     <w:p>
@@ -1623,11 +1845,33 @@
           <w:rFonts w:ascii="Arial" w:hAnsi="Arial" w:cs="Arial"/>
         </w:rPr>
       </w:pPr>
-      <w:r>
-        <w:rPr>
-          <w:rFonts w:ascii="Arial" w:hAnsi="Arial" w:cs="Arial"/>
-        </w:rPr>
-        <w:t>Inexpensive, healthy and great-tasting meals, delivered right to my home. We have lots of food delivery here in Lisbon, but no one comes even close to Omifood. Me and my family are so in love!</w:t>
+      <w:proofErr w:type="gramStart"/>
+      <w:r>
+        <w:rPr>
+          <w:rFonts w:ascii="Arial" w:hAnsi="Arial" w:cs="Arial"/>
+        </w:rPr>
+        <w:t>Inexpensive, healthy and great-tasting meals,</w:t>
+      </w:r>
+      <w:proofErr w:type="gramEnd"/>
+      <w:r>
+        <w:rPr>
+          <w:rFonts w:ascii="Arial" w:hAnsi="Arial" w:cs="Arial"/>
+        </w:rPr>
+        <w:t xml:space="preserve"> delivered right to my home. We have lots of food delivery here in Lisbon, but no one comes even close to </w:t>
+      </w:r>
+      <w:proofErr w:type="spellStart"/>
+      <w:r>
+        <w:rPr>
+          <w:rFonts w:ascii="Arial" w:hAnsi="Arial" w:cs="Arial"/>
+        </w:rPr>
+        <w:t>Omifood</w:t>
+      </w:r>
+      <w:proofErr w:type="spellEnd"/>
+      <w:r>
+        <w:rPr>
+          <w:rFonts w:ascii="Arial" w:hAnsi="Arial" w:cs="Arial"/>
+        </w:rPr>
+        <w:t>. Me and my family are so in love!</w:t>
       </w:r>
     </w:p>
     <w:p>
@@ -1672,7 +1916,35 @@
         <w:rPr>
           <w:rFonts w:ascii="Arial" w:hAnsi="Arial" w:cs="Arial"/>
         </w:rPr>
-        <w:t>I was looking for a quick and easy food delivery service in San Franciso. I tried a lot of them and ended up with Omnifood. Best food delivery service in the Bay Area. Keep up the great work!</w:t>
+        <w:t xml:space="preserve">I was looking for a quick and easy food delivery service in San </w:t>
+      </w:r>
+      <w:proofErr w:type="spellStart"/>
+      <w:r>
+        <w:rPr>
+          <w:rFonts w:ascii="Arial" w:hAnsi="Arial" w:cs="Arial"/>
+        </w:rPr>
+        <w:t>Franciso</w:t>
+      </w:r>
+      <w:proofErr w:type="spellEnd"/>
+      <w:r>
+        <w:rPr>
+          <w:rFonts w:ascii="Arial" w:hAnsi="Arial" w:cs="Arial"/>
+        </w:rPr>
+        <w:t xml:space="preserve">. I tried a lot of them and ended up with </w:t>
+      </w:r>
+      <w:proofErr w:type="spellStart"/>
+      <w:r>
+        <w:rPr>
+          <w:rFonts w:ascii="Arial" w:hAnsi="Arial" w:cs="Arial"/>
+        </w:rPr>
+        <w:t>Omnifood</w:t>
+      </w:r>
+      <w:proofErr w:type="spellEnd"/>
+      <w:r>
+        <w:rPr>
+          <w:rFonts w:ascii="Arial" w:hAnsi="Arial" w:cs="Arial"/>
+        </w:rPr>
+        <w:t>. Best food delivery service in the Bay Area. Keep up the great work!</w:t>
       </w:r>
     </w:p>
     <w:p>
@@ -1825,11 +2097,19 @@
           <w:rFonts w:ascii="Arial" w:hAnsi="Arial" w:cs="Arial"/>
         </w:rPr>
       </w:pPr>
-      <w:r>
-        <w:rPr>
-          <w:rFonts w:ascii="Arial" w:hAnsi="Arial" w:cs="Arial"/>
-        </w:rPr>
-        <w:t>That’s only 13.30$ per meal</w:t>
+      <w:proofErr w:type="gramStart"/>
+      <w:r>
+        <w:rPr>
+          <w:rFonts w:ascii="Arial" w:hAnsi="Arial" w:cs="Arial"/>
+        </w:rPr>
+        <w:t>That’s</w:t>
+      </w:r>
+      <w:proofErr w:type="gramEnd"/>
+      <w:r>
+        <w:rPr>
+          <w:rFonts w:ascii="Arial" w:hAnsi="Arial" w:cs="Arial"/>
+        </w:rPr>
+        <w:t xml:space="preserve"> only 13.30$ per meal</w:t>
       </w:r>
     </w:p>
     <w:p>
@@ -1969,11 +2249,19 @@
           <w:rFonts w:ascii="Arial" w:hAnsi="Arial" w:cs="Arial"/>
         </w:rPr>
       </w:pPr>
-      <w:r>
-        <w:rPr>
-          <w:rFonts w:ascii="Arial" w:hAnsi="Arial" w:cs="Arial"/>
-        </w:rPr>
-        <w:t>That’s only 14.90$ per meal</w:t>
+      <w:proofErr w:type="gramStart"/>
+      <w:r>
+        <w:rPr>
+          <w:rFonts w:ascii="Arial" w:hAnsi="Arial" w:cs="Arial"/>
+        </w:rPr>
+        <w:t>That’s</w:t>
+      </w:r>
+      <w:proofErr w:type="gramEnd"/>
+      <w:r>
+        <w:rPr>
+          <w:rFonts w:ascii="Arial" w:hAnsi="Arial" w:cs="Arial"/>
+        </w:rPr>
+        <w:t xml:space="preserve"> only 14.90$ per meal</w:t>
       </w:r>
     </w:p>
     <w:p>
@@ -2151,6 +2439,7 @@
         <w:rPr>
           <w:rFonts w:ascii="Arial" w:hAnsi="Arial" w:cs="Arial"/>
         </w:rPr>
+        <w:lastRenderedPageBreak/>
         <w:t>Free delivery</w:t>
       </w:r>
     </w:p>
@@ -2501,7 +2790,21 @@
         <w:rPr>
           <w:rFonts w:ascii="Arial" w:hAnsi="Arial" w:cs="Arial"/>
         </w:rPr>
-        <w:t>Also include links to facebook, twitter, google+ and Instagram accounts.</w:t>
+        <w:t xml:space="preserve">Also include links to </w:t>
+      </w:r>
+      <w:proofErr w:type="spellStart"/>
+      <w:r>
+        <w:rPr>
+          <w:rFonts w:ascii="Arial" w:hAnsi="Arial" w:cs="Arial"/>
+        </w:rPr>
+        <w:t>facebook</w:t>
+      </w:r>
+      <w:proofErr w:type="spellEnd"/>
+      <w:r>
+        <w:rPr>
+          <w:rFonts w:ascii="Arial" w:hAnsi="Arial" w:cs="Arial"/>
+        </w:rPr>
+        <w:t>, twitter, google+ and Instagram accounts.</w:t>
       </w:r>
     </w:p>
     <w:p>
@@ -2536,8 +2839,8 @@
 </file>
 
 <file path=word/numbering.xml><?xml version="1.0" encoding="utf-8"?>
-<w:numbering xmlns:wpc="http://schemas.microsoft.com/office/word/2010/wordprocessingCanvas" xmlns:mo="http://schemas.microsoft.com/office/mac/office/2008/main" xmlns:mc="http://schemas.openxmlformats.org/markup-compatibility/2006" xmlns:mv="urn:schemas-microsoft-com:mac:vml" xmlns:o="urn:schemas-microsoft-com:office:office" xmlns:r="http://schemas.openxmlformats.org/officeDocument/2006/relationships" xmlns:m="http://schemas.openxmlformats.org/officeDocument/2006/math" xmlns:v="urn:schemas-microsoft-com:vml" xmlns:wp14="http://schemas.microsoft.com/office/word/2010/wordprocessingDrawing" xmlns:wp="http://schemas.openxmlformats.org/drawingml/2006/wordprocessingDrawing" xmlns:w10="urn:schemas-microsoft-com:office:word" xmlns:w="http://schemas.openxmlformats.org/wordprocessingml/2006/main" xmlns:w14="http://schemas.microsoft.com/office/word/2010/wordml" xmlns:w15="http://schemas.microsoft.com/office/word/2012/wordml" xmlns:wpg="http://schemas.microsoft.com/office/word/2010/wordprocessingGroup" xmlns:wpi="http://schemas.microsoft.com/office/word/2010/wordprocessingInk" xmlns:wne="http://schemas.microsoft.com/office/word/2006/wordml" xmlns:wps="http://schemas.microsoft.com/office/word/2010/wordprocessingShape" mc:Ignorable="w14 w15 wp14">
-  <w:abstractNum w:abstractNumId="0">
+<w:numbering xmlns:wpc="http://schemas.microsoft.com/office/word/2010/wordprocessingCanvas" xmlns:cx="http://schemas.microsoft.com/office/drawing/2014/chartex" xmlns:cx1="http://schemas.microsoft.com/office/drawing/2015/9/8/chartex" xmlns:cx2="http://schemas.microsoft.com/office/drawing/2015/10/21/chartex" xmlns:cx3="http://schemas.microsoft.com/office/drawing/2016/5/9/chartex" xmlns:cx4="http://schemas.microsoft.com/office/drawing/2016/5/10/chartex" xmlns:cx5="http://schemas.microsoft.com/office/drawing/2016/5/11/chartex" xmlns:cx6="http://schemas.microsoft.com/office/drawing/2016/5/12/chartex" xmlns:cx7="http://schemas.microsoft.com/office/drawing/2016/5/13/chartex" xmlns:cx8="http://schemas.microsoft.com/office/drawing/2016/5/14/chartex" xmlns:mc="http://schemas.openxmlformats.org/markup-compatibility/2006" xmlns:aink="http://schemas.microsoft.com/office/drawing/2016/ink" xmlns:am3d="http://schemas.microsoft.com/office/drawing/2017/model3d" xmlns:o="urn:schemas-microsoft-com:office:office" xmlns:r="http://schemas.openxmlformats.org/officeDocument/2006/relationships" xmlns:m="http://schemas.openxmlformats.org/officeDocument/2006/math" xmlns:v="urn:schemas-microsoft-com:vml" xmlns:wp14="http://schemas.microsoft.com/office/word/2010/wordprocessingDrawing" xmlns:wp="http://schemas.openxmlformats.org/drawingml/2006/wordprocessingDrawing" xmlns:w10="urn:schemas-microsoft-com:office:word" xmlns:w="http://schemas.openxmlformats.org/wordprocessingml/2006/main" xmlns:w14="http://schemas.microsoft.com/office/word/2010/wordml" xmlns:w15="http://schemas.microsoft.com/office/word/2012/wordml" xmlns:w16cex="http://schemas.microsoft.com/office/word/2018/wordml/cex" xmlns:w16cid="http://schemas.microsoft.com/office/word/2016/wordml/cid" xmlns:w16="http://schemas.microsoft.com/office/word/2018/wordml" xmlns:w16se="http://schemas.microsoft.com/office/word/2015/wordml/symex" xmlns:wpg="http://schemas.microsoft.com/office/word/2010/wordprocessingGroup" xmlns:wpi="http://schemas.microsoft.com/office/word/2010/wordprocessingInk" xmlns:wne="http://schemas.microsoft.com/office/word/2006/wordml" xmlns:wps="http://schemas.microsoft.com/office/word/2010/wordprocessingShape" mc:Ignorable="w14 w15 w16se w16cid w16 w16cex wp14">
+  <w:abstractNum w:abstractNumId="0" w15:restartNumberingAfterBreak="0">
     <w:nsid w:val="00000001"/>
     <w:multiLevelType w:val="hybridMultilevel"/>
     <w:tmpl w:val="00000001"/>
@@ -2591,7 +2894,7 @@
       <w:lvlJc w:val="left"/>
     </w:lvl>
   </w:abstractNum>
-  <w:abstractNum w:abstractNumId="1">
+  <w:abstractNum w:abstractNumId="1" w15:restartNumberingAfterBreak="0">
     <w:nsid w:val="00000002"/>
     <w:multiLevelType w:val="hybridMultilevel"/>
     <w:tmpl w:val="00000002"/>
@@ -2655,7 +2958,7 @@
 </file>
 
 <file path=word/styles.xml><?xml version="1.0" encoding="utf-8"?>
-<w:styles xmlns:mc="http://schemas.openxmlformats.org/markup-compatibility/2006" xmlns:r="http://schemas.openxmlformats.org/officeDocument/2006/relationships" xmlns:w="http://schemas.openxmlformats.org/wordprocessingml/2006/main" xmlns:w14="http://schemas.microsoft.com/office/word/2010/wordml" xmlns:w15="http://schemas.microsoft.com/office/word/2012/wordml" mc:Ignorable="w14 w15">
+<w:styles xmlns:mc="http://schemas.openxmlformats.org/markup-compatibility/2006" xmlns:r="http://schemas.openxmlformats.org/officeDocument/2006/relationships" xmlns:w="http://schemas.openxmlformats.org/wordprocessingml/2006/main" xmlns:w14="http://schemas.microsoft.com/office/word/2010/wordml" xmlns:w15="http://schemas.microsoft.com/office/word/2012/wordml" xmlns:w16cex="http://schemas.microsoft.com/office/word/2018/wordml/cex" xmlns:w16cid="http://schemas.microsoft.com/office/word/2016/wordml/cid" xmlns:w16="http://schemas.microsoft.com/office/word/2018/wordml" xmlns:w16se="http://schemas.microsoft.com/office/word/2015/wordml/symex" mc:Ignorable="w14 w15 w16se w16cid w16 w16cex">
   <w:docDefaults>
     <w:rPrDefault>
       <w:rPr>
@@ -2667,7 +2970,7 @@
     </w:rPrDefault>
     <w:pPrDefault/>
   </w:docDefaults>
-  <w:latentStyles w:defLockedState="0" w:defUIPriority="99" w:defSemiHidden="0" w:defUnhideWhenUsed="0" w:defQFormat="0" w:count="380">
+  <w:latentStyles w:defLockedState="0" w:defUIPriority="99" w:defSemiHidden="0" w:defUnhideWhenUsed="0" w:defQFormat="0" w:count="376">
     <w:lsdException w:name="Normal" w:uiPriority="0" w:qFormat="1"/>
     <w:lsdException w:name="heading 1" w:uiPriority="9" w:qFormat="1"/>
     <w:lsdException w:name="heading 2" w:semiHidden="1" w:uiPriority="9" w:unhideWhenUsed="1" w:qFormat="1"/>
@@ -2824,15 +3127,6 @@
     <w:lsdException w:name="Balloon Text" w:semiHidden="1" w:unhideWhenUsed="1"/>
     <w:lsdException w:name="Table Grid" w:uiPriority="39"/>
     <w:lsdException w:name="Table Theme" w:semiHidden="1" w:unhideWhenUsed="1"/>
-    <w:lsdException w:name="Note Level 1" w:semiHidden="1" w:unhideWhenUsed="1"/>
-    <w:lsdException w:name="Note Level 2" w:semiHidden="1" w:unhideWhenUsed="1"/>
-    <w:lsdException w:name="Note Level 3" w:semiHidden="1" w:unhideWhenUsed="1"/>
-    <w:lsdException w:name="Note Level 4" w:semiHidden="1" w:unhideWhenUsed="1"/>
-    <w:lsdException w:name="Note Level 5" w:semiHidden="1" w:unhideWhenUsed="1"/>
-    <w:lsdException w:name="Note Level 6" w:semiHidden="1" w:unhideWhenUsed="1"/>
-    <w:lsdException w:name="Note Level 7" w:semiHidden="1" w:unhideWhenUsed="1"/>
-    <w:lsdException w:name="Note Level 8" w:semiHidden="1" w:unhideWhenUsed="1"/>
-    <w:lsdException w:name="Note Level 9" w:semiHidden="1" w:unhideWhenUsed="1"/>
     <w:lsdException w:name="Placeholder Text" w:semiHidden="1"/>
     <w:lsdException w:name="No Spacing" w:uiPriority="1" w:qFormat="1"/>
     <w:lsdException w:name="Light Shading" w:uiPriority="60"/>

</xml_diff>